<commit_message>
Fix documents and scheduling scripts
</commit_message>
<xml_diff>
--- a/docx-readme/README_MACOS.docx
+++ b/docx-readme/README_MACOS.docx
@@ -138,7 +138,7 @@
         <w:br/>
       </w:r>
       <w:r>
-        <w:t xml:space="preserve">The run_macos.sh script requires several environment variables to be set. Update these to match your environment before execution.</w:t>
+        <w:t xml:space="preserve">The run_macos.command script requires several environment variables to be set. Update these to match your environment before execution.</w:t>
       </w:r>
     </w:p>
     <w:p>
@@ -221,7 +221,7 @@
         <w:pStyle w:val="FirstParagraph"/>
       </w:pPr>
       <w:r>
-        <w:t xml:space="preserve">You may create your own folders and update the environment variables in run_macos.sh accordingly.</w:t>
+        <w:t xml:space="preserve">You may create your own folders and update the environment variables in run_macos.command accordingly.</w:t>
       </w:r>
     </w:p>
     <w:p>
@@ -920,7 +920,7 @@
         </w:numPr>
       </w:pPr>
       <w:r>
-        <w:t xml:space="preserve">⚠️️ Open run_macos.sh in a text editor (through right click menu) and update environment variables with values specific to your setup.</w:t>
+        <w:t xml:space="preserve">⚠️️ Open run_macos.command in a text editor (through right click menu) and update environment variables with values specific to your setup.</w:t>
       </w:r>
     </w:p>
     <w:p>
@@ -1258,7 +1258,7 @@
         <w:rPr>
           <w:rStyle w:val="VerbatimChar"/>
         </w:rPr>
-        <w:t xml:space="preserve">run_macos.sh</w:t>
+        <w:t xml:space="preserve">run_macos.command</w:t>
       </w:r>
       <w:r>
         <w:t xml:space="preserve"> </w:t>
@@ -1331,7 +1331,7 @@
         <w:rPr>
           <w:rStyle w:val="NormalTok"/>
         </w:rPr>
-        <w:t xml:space="preserve"> +x run_macos.sh</w:t>
+        <w:t xml:space="preserve"> +x run_macos.command</w:t>
       </w:r>
     </w:p>
     <w:p>
@@ -1364,7 +1364,7 @@
         <w:rPr>
           <w:rStyle w:val="ExtensionTok"/>
         </w:rPr>
-        <w:t xml:space="preserve">./run_macos.sh</w:t>
+        <w:t xml:space="preserve">./run_macos.command</w:t>
       </w:r>
     </w:p>
     <w:p>
@@ -1473,7 +1473,7 @@
         <w:rPr>
           <w:rStyle w:val="VerbatimChar"/>
         </w:rPr>
-        <w:t xml:space="preserve">schedule_macos.sh</w:t>
+        <w:t xml:space="preserve">schedule_macos.command</w:t>
       </w:r>
       <w:r>
         <w:t xml:space="preserve"> </w:t>
@@ -1488,7 +1488,7 @@
         <w:rPr>
           <w:rStyle w:val="VerbatimChar"/>
         </w:rPr>
-        <w:t xml:space="preserve">run_macos.sh</w:t>
+        <w:t xml:space="preserve">run_macos.command</w:t>
       </w:r>
       <w:r>
         <w:t xml:space="preserve">.</w:t>
@@ -1527,7 +1527,7 @@
         <w:rPr>
           <w:rStyle w:val="VerbatimChar"/>
         </w:rPr>
-        <w:t xml:space="preserve">schedule_macos.sh</w:t>
+        <w:t xml:space="preserve">schedule_macos.command</w:t>
       </w:r>
       <w:r>
         <w:t xml:space="preserve"> </w:t>
@@ -1563,7 +1563,7 @@
         <w:rPr>
           <w:rStyle w:val="ExtensionTok"/>
         </w:rPr>
-        <w:t xml:space="preserve">./schedule_macos.sh</w:t>
+        <w:t xml:space="preserve">./schedule_macos.command</w:t>
       </w:r>
     </w:p>
     <w:p>
@@ -1688,7 +1688,7 @@
         <w:rPr>
           <w:rStyle w:val="VerbatimChar"/>
         </w:rPr>
-        <w:t xml:space="preserve">remove_schedule_macos.sh</w:t>
+        <w:t xml:space="preserve">remove_schedule_macos.command</w:t>
       </w:r>
       <w:r>
         <w:t xml:space="preserve"> </w:t>
@@ -1724,7 +1724,7 @@
         <w:rPr>
           <w:rStyle w:val="ExtensionTok"/>
         </w:rPr>
-        <w:t xml:space="preserve">./remove_schedule_macos.sh</w:t>
+        <w:t xml:space="preserve">./remove_schedule_macos.command</w:t>
       </w:r>
     </w:p>
     <w:p>
@@ -1837,13 +1837,13 @@
         </w:numPr>
       </w:pPr>
       <w:r>
-        <w:t xml:space="preserve">All .sh scripts (</w:t>
+        <w:t xml:space="preserve">All .command scripts (</w:t>
       </w:r>
       <w:r>
         <w:rPr>
           <w:rStyle w:val="VerbatimChar"/>
         </w:rPr>
-        <w:t xml:space="preserve">run_macos.sh</w:t>
+        <w:t xml:space="preserve">run_macos.command</w:t>
       </w:r>
       <w:r>
         <w:t xml:space="preserve">,</w:t>
@@ -1855,7 +1855,7 @@
         <w:rPr>
           <w:rStyle w:val="VerbatimChar"/>
         </w:rPr>
-        <w:t xml:space="preserve">schedule_macos.sh</w:t>
+        <w:t xml:space="preserve">schedule_macos.command</w:t>
       </w:r>
       <w:r>
         <w:t xml:space="preserve">,</w:t>
@@ -1867,7 +1867,7 @@
         <w:rPr>
           <w:rStyle w:val="VerbatimChar"/>
         </w:rPr>
-        <w:t xml:space="preserve">remove_schedule_macos.sh</w:t>
+        <w:t xml:space="preserve">remove_schedule_macos.command</w:t>
       </w:r>
       <w:r>
         <w:t xml:space="preserve">) must be in the same directory as</w:t>
@@ -1960,7 +1960,7 @@
         <w:rPr>
           <w:rStyle w:val="VerbatimChar"/>
         </w:rPr>
-        <w:t xml:space="preserve">run_macos.sh</w:t>
+        <w:t xml:space="preserve">run_macos.command</w:t>
       </w:r>
       <w:r>
         <w:t xml:space="preserve">.</w:t>
@@ -2032,7 +2032,7 @@
         <w:rPr>
           <w:rStyle w:val="VerbatimChar"/>
         </w:rPr>
-        <w:t xml:space="preserve">├── run_macos.sh</w:t>
+        <w:t xml:space="preserve">├── run_macos.command</w:t>
       </w:r>
       <w:r>
         <w:br/>
@@ -2041,7 +2041,7 @@
         <w:rPr>
           <w:rStyle w:val="VerbatimChar"/>
         </w:rPr>
-        <w:t xml:space="preserve">├── schedule_macos.sh</w:t>
+        <w:t xml:space="preserve">├── schedule_macos.command</w:t>
       </w:r>
       <w:r>
         <w:br/>
@@ -2050,7 +2050,7 @@
         <w:rPr>
           <w:rStyle w:val="VerbatimChar"/>
         </w:rPr>
-        <w:t xml:space="preserve">├── remove_schedule_macos.sh</w:t>
+        <w:t xml:space="preserve">├── remove_schedule_macos.command</w:t>
       </w:r>
       <w:r>
         <w:br/>
@@ -2193,7 +2193,7 @@
         <w:br/>
       </w:r>
       <w:r>
-        <w:t xml:space="preserve">Double-check the variables in run_macos.sh for typos or invalid values.</w:t>
+        <w:t xml:space="preserve">Double-check the variables in run_macos.command for typos or invalid values.</w:t>
       </w:r>
     </w:p>
     <w:bookmarkEnd w:id="36"/>
@@ -2433,7 +2433,14 @@
   <w:p>
     <w:pPr>
       <w:pStyle w:val="Header"/>
-      <w:rPr>
+      <w:tabs>
+        <w:tab w:val="left" w:pos="1418"/>
+      </w:tabs>
+      <w:rPr>
+        <w:rFonts w:ascii="Aptos" w:hAnsi="Aptos"/>
+        <w:b/>
+        <w:bCs/>
+        <w:smallCaps/>
         <w:sz w:val="28"/>
         <w:szCs w:val="28"/>
       </w:rPr>

</xml_diff>